<commit_message>
Appendig notes and Numpy basics
</commit_message>
<xml_diff>
--- a/Notes and Tips.docx
+++ b/Notes and Tips.docx
@@ -25,6 +25,7 @@
           <w:ilvl w:val="0"/>
           <w:numId w:val="1"/>
         </w:numPr>
+        <w:spacing w:before="240" w:after="240" w:line="360" w:lineRule="auto"/>
       </w:pPr>
       <w:r>
         <w:rPr>
@@ -42,6 +43,7 @@
           <w:ilvl w:val="0"/>
           <w:numId w:val="1"/>
         </w:numPr>
+        <w:spacing w:before="240" w:after="240" w:line="360" w:lineRule="auto"/>
         <w:rPr>
           <w:rFonts w:ascii="Lato" w:hAnsi="Lato"/>
           <w:color w:val="4A4A4A"/>
@@ -64,6 +66,7 @@
           <w:ilvl w:val="1"/>
           <w:numId w:val="1"/>
         </w:numPr>
+        <w:spacing w:before="240" w:after="240" w:line="360" w:lineRule="auto"/>
         <w:rPr>
           <w:rFonts w:ascii="Lato" w:hAnsi="Lato"/>
           <w:color w:val="4A4A4A"/>
@@ -82,6 +85,7 @@
     <w:p>
       <w:pPr>
         <w:pStyle w:val="ListParagraph"/>
+        <w:spacing w:before="240" w:after="240" w:line="360" w:lineRule="auto"/>
         <w:ind w:left="1440"/>
         <w:rPr>
           <w:rFonts w:ascii="Consolas" w:hAnsi="Consolas" w:cs="Consolas"/>
@@ -100,8 +104,21 @@
           <w:highlight w:val="yellow"/>
           <w:shd w:val="clear" w:color="auto" w:fill="FFFFFF"/>
         </w:rPr>
-        <w:t>python -m pip show numpy</w:t>
-      </w:r>
+        <w:t xml:space="preserve">python -m pip show </w:t>
+      </w:r>
+      <w:proofErr w:type="spellStart"/>
+      <w:r>
+        <w:rPr>
+          <w:rFonts w:ascii="Consolas" w:hAnsi="Consolas" w:cs="Consolas"/>
+          <w:i/>
+          <w:iCs/>
+          <w:color w:val="4A4A4A"/>
+          <w:highlight w:val="yellow"/>
+          <w:shd w:val="clear" w:color="auto" w:fill="FFFFFF"/>
+        </w:rPr>
+        <w:t>numpy</w:t>
+      </w:r>
+      <w:proofErr w:type="spellEnd"/>
     </w:p>
     <w:p>
       <w:pPr>
@@ -110,6 +127,7 @@
           <w:ilvl w:val="0"/>
           <w:numId w:val="1"/>
         </w:numPr>
+        <w:spacing w:before="240" w:after="240" w:line="360" w:lineRule="auto"/>
         <w:rPr>
           <w:rFonts w:ascii="Lato" w:hAnsi="Lato"/>
           <w:color w:val="4A4A4A"/>
@@ -147,6 +165,7 @@
           <w:tab w:val="left" w:pos="13740"/>
           <w:tab w:val="left" w:pos="14656"/>
         </w:tabs>
+        <w:spacing w:before="240" w:after="240" w:line="360" w:lineRule="auto"/>
         <w:rPr>
           <w:rFonts w:ascii="Courier New" w:eastAsia="Times New Roman" w:hAnsi="Courier New" w:cs="Courier New"/>
           <w:color w:val="FFFFFF" w:themeColor="background1"/>
@@ -154,6 +173,8 @@
           <w:szCs w:val="22"/>
         </w:rPr>
       </w:pPr>
+      <w:proofErr w:type="spellStart"/>
+      <w:proofErr w:type="gramStart"/>
       <w:r>
         <w:rPr>
           <w:rFonts w:ascii="Courier New" w:eastAsia="Times New Roman" w:hAnsi="Courier New" w:cs="Courier New"/>
@@ -161,7 +182,18 @@
           <w:sz w:val="22"/>
           <w:szCs w:val="22"/>
         </w:rPr>
-        <w:t>np.array([[1.1, 1.1], [2.2, 3.3]])</w:t>
+        <w:t>np.array</w:t>
+      </w:r>
+      <w:proofErr w:type="spellEnd"/>
+      <w:proofErr w:type="gramEnd"/>
+      <w:r>
+        <w:rPr>
+          <w:rFonts w:ascii="Courier New" w:eastAsia="Times New Roman" w:hAnsi="Courier New" w:cs="Courier New"/>
+          <w:color w:val="FFFFFF" w:themeColor="background1"/>
+          <w:sz w:val="22"/>
+          <w:szCs w:val="22"/>
+        </w:rPr>
+        <w:t>([[1.1, 1.1], [2.2, 3.3]])</w:t>
       </w:r>
     </w:p>
     <w:p>
@@ -171,6 +203,329 @@
           <w:ilvl w:val="0"/>
           <w:numId w:val="1"/>
         </w:numPr>
+        <w:spacing w:before="240" w:after="240" w:line="360" w:lineRule="auto"/>
+        <w:rPr>
+          <w:rFonts w:ascii="Lato" w:hAnsi="Lato"/>
+          <w:color w:val="4A4A4A"/>
+          <w:shd w:val="clear" w:color="auto" w:fill="FFFFFF"/>
+        </w:rPr>
+      </w:pPr>
+      <w:r>
+        <w:rPr>
+          <w:rFonts w:ascii="Lato" w:hAnsi="Lato"/>
+          <w:color w:val="4A4A4A"/>
+          <w:shd w:val="clear" w:color="auto" w:fill="FFFFFF"/>
+        </w:rPr>
+        <w:t>Convert list to an array</w:t>
+      </w:r>
+    </w:p>
+    <w:p>
+      <w:pPr>
+        <w:pStyle w:val="ListParagraph"/>
+        <w:shd w:val="clear" w:color="auto" w:fill="2B2B2B"/>
+        <w:tabs>
+          <w:tab w:val="left" w:pos="916"/>
+          <w:tab w:val="left" w:pos="1832"/>
+          <w:tab w:val="left" w:pos="2748"/>
+          <w:tab w:val="left" w:pos="3664"/>
+          <w:tab w:val="left" w:pos="4580"/>
+          <w:tab w:val="left" w:pos="5496"/>
+          <w:tab w:val="left" w:pos="6412"/>
+          <w:tab w:val="left" w:pos="7328"/>
+          <w:tab w:val="left" w:pos="8244"/>
+          <w:tab w:val="left" w:pos="9160"/>
+          <w:tab w:val="left" w:pos="10076"/>
+          <w:tab w:val="left" w:pos="10992"/>
+          <w:tab w:val="left" w:pos="11908"/>
+          <w:tab w:val="left" w:pos="12824"/>
+          <w:tab w:val="left" w:pos="13740"/>
+          <w:tab w:val="left" w:pos="14656"/>
+        </w:tabs>
+        <w:spacing w:before="240" w:after="240" w:line="360" w:lineRule="auto"/>
+        <w:rPr>
+          <w:rFonts w:ascii="Courier New" w:eastAsia="Times New Roman" w:hAnsi="Courier New" w:cs="Courier New"/>
+          <w:color w:val="FFFFFF" w:themeColor="background1"/>
+          <w:sz w:val="22"/>
+          <w:szCs w:val="22"/>
+        </w:rPr>
+      </w:pPr>
+      <w:r>
+        <w:rPr>
+          <w:rFonts w:ascii="Courier New" w:eastAsia="Times New Roman" w:hAnsi="Courier New" w:cs="Courier New"/>
+          <w:color w:val="FFFFFF" w:themeColor="background1"/>
+          <w:sz w:val="22"/>
+          <w:szCs w:val="22"/>
+        </w:rPr>
+        <w:t>one_dimenstional_array = np.array([1.1, 2.2, 3.3])</w:t>
+      </w:r>
+    </w:p>
+    <w:p>
+      <w:pPr>
+        <w:pStyle w:val="ListParagraph"/>
+        <w:numPr>
+          <w:ilvl w:val="0"/>
+          <w:numId w:val="1"/>
+        </w:numPr>
+        <w:spacing w:before="240" w:after="240" w:line="360" w:lineRule="auto"/>
+        <w:rPr>
+          <w:rFonts w:ascii="Lato" w:hAnsi="Lato"/>
+          <w:color w:val="4A4A4A"/>
+          <w:shd w:val="clear" w:color="auto" w:fill="FFFFFF"/>
+        </w:rPr>
+      </w:pPr>
+      <w:r>
+        <w:rPr>
+          <w:rFonts w:ascii="Lato" w:hAnsi="Lato"/>
+          <w:color w:val="4A4A4A"/>
+          <w:shd w:val="clear" w:color="auto" w:fill="FFFFFF"/>
+        </w:rPr>
+        <w:t>Shape attribute of array means dimension of the array – like 3x3</w:t>
+      </w:r>
+    </w:p>
+    <w:p>
+      <w:pPr>
+        <w:pStyle w:val="ListParagraph"/>
+        <w:numPr>
+          <w:ilvl w:val="0"/>
+          <w:numId w:val="1"/>
+        </w:numPr>
+        <w:spacing w:before="240" w:after="240" w:line="360" w:lineRule="auto"/>
+        <w:rPr>
+          <w:rFonts w:ascii="Lato" w:hAnsi="Lato"/>
+          <w:color w:val="4A4A4A"/>
+          <w:shd w:val="clear" w:color="auto" w:fill="FFFFFF"/>
+        </w:rPr>
+      </w:pPr>
+      <w:r>
+        <w:rPr>
+          <w:rFonts w:ascii="Lato" w:hAnsi="Lato"/>
+          <w:color w:val="4A4A4A"/>
+          <w:shd w:val="clear" w:color="auto" w:fill="FFFFFF"/>
+        </w:rPr>
+        <w:t>Size attribute of an array means total elements in an array – like 9</w:t>
+      </w:r>
+    </w:p>
+    <w:p>
+      <w:pPr>
+        <w:pStyle w:val="ListParagraph"/>
+        <w:numPr>
+          <w:ilvl w:val="0"/>
+          <w:numId w:val="1"/>
+        </w:numPr>
+        <w:spacing w:before="240" w:after="240" w:line="360" w:lineRule="auto"/>
+        <w:rPr>
+          <w:rFonts w:ascii="Lato" w:hAnsi="Lato"/>
+          <w:color w:val="4A4A4A"/>
+          <w:shd w:val="clear" w:color="auto" w:fill="FFFFFF"/>
+        </w:rPr>
+      </w:pPr>
+      <w:proofErr w:type="spellStart"/>
+      <w:r>
+        <w:rPr>
+          <w:rFonts w:ascii="Lato" w:hAnsi="Lato"/>
+          <w:color w:val="4A4A4A"/>
+          <w:shd w:val="clear" w:color="auto" w:fill="FFFFFF"/>
+        </w:rPr>
+        <w:t>dt</w:t>
+      </w:r>
+      <w:r>
+        <w:rPr>
+          <w:rFonts w:ascii="Lato" w:hAnsi="Lato"/>
+          <w:color w:val="4A4A4A"/>
+          <w:shd w:val="clear" w:color="auto" w:fill="FFFFFF"/>
+        </w:rPr>
+        <w:t>ype</w:t>
+      </w:r>
+      <w:proofErr w:type="spellEnd"/>
+      <w:r>
+        <w:rPr>
+          <w:rFonts w:ascii="Lato" w:hAnsi="Lato"/>
+          <w:color w:val="4A4A4A"/>
+          <w:shd w:val="clear" w:color="auto" w:fill="FFFFFF"/>
+        </w:rPr>
+        <w:t xml:space="preserve"> attribute of an array means data type of all the elements in an array – like </w:t>
+      </w:r>
+      <w:proofErr w:type="spellStart"/>
+      <w:r>
+        <w:rPr>
+          <w:rFonts w:ascii="Lato" w:hAnsi="Lato"/>
+          <w:color w:val="4A4A4A"/>
+          <w:shd w:val="clear" w:color="auto" w:fill="FFFFFF"/>
+        </w:rPr>
+        <w:t>dtype</w:t>
+      </w:r>
+      <w:proofErr w:type="spellEnd"/>
+      <w:r>
+        <w:rPr>
+          <w:rFonts w:ascii="Lato" w:hAnsi="Lato"/>
+          <w:color w:val="4A4A4A"/>
+          <w:shd w:val="clear" w:color="auto" w:fill="FFFFFF"/>
+        </w:rPr>
+        <w:t>(‘int64’)</w:t>
+      </w:r>
+    </w:p>
+    <w:p>
+      <w:pPr>
+        <w:pStyle w:val="ListParagraph"/>
+        <w:numPr>
+          <w:ilvl w:val="0"/>
+          <w:numId w:val="1"/>
+        </w:numPr>
+        <w:rPr>
+          <w:rFonts w:ascii="Lato" w:hAnsi="Lato"/>
+          <w:color w:val="4A4A4A"/>
+          <w:shd w:val="clear" w:color="auto" w:fill="FFFFFF"/>
+        </w:rPr>
+      </w:pPr>
+      <w:r>
+        <w:rPr>
+          <w:rFonts w:ascii="Lato" w:hAnsi="Lato"/>
+          <w:color w:val="4A4A4A"/>
+          <w:shd w:val="clear" w:color="auto" w:fill="FFFFFF"/>
+        </w:rPr>
+        <w:t>Create array contain all zeros and all ones ((row, column)):</w:t>
+      </w:r>
+    </w:p>
+    <w:p>
+      <w:pPr>
+        <w:pStyle w:val="ListParagraph"/>
+        <w:shd w:val="clear" w:color="auto" w:fill="FFFFFE"/>
+        <w:spacing w:line="285" w:lineRule="atLeast"/>
+        <w:rPr>
+          <w:rFonts w:ascii="Courier New" w:eastAsia="Times New Roman" w:hAnsi="Courier New" w:cs="Courier New"/>
+          <w:color w:val="000000"/>
+          <w:sz w:val="21"/>
+          <w:szCs w:val="21"/>
+          <w:lang w:val="en-BH"/>
+        </w:rPr>
+      </w:pPr>
+      <w:r>
+        <w:rPr>
+          <w:rFonts w:ascii="Courier New" w:eastAsia="Times New Roman" w:hAnsi="Courier New" w:cs="Courier New"/>
+          <w:color w:val="000000"/>
+          <w:sz w:val="21"/>
+          <w:szCs w:val="21"/>
+          <w:lang w:val="en-BH"/>
+        </w:rPr>
+        <w:t>arr0 = np.zeros((</w:t>
+      </w:r>
+      <w:r>
+        <w:rPr>
+          <w:rFonts w:ascii="Courier New" w:eastAsia="Times New Roman" w:hAnsi="Courier New" w:cs="Courier New"/>
+          <w:color w:val="098156"/>
+          <w:sz w:val="21"/>
+          <w:szCs w:val="21"/>
+          <w:lang w:val="en-BH"/>
+        </w:rPr>
+        <w:t>3</w:t>
+      </w:r>
+      <w:r>
+        <w:rPr>
+          <w:rFonts w:ascii="Courier New" w:eastAsia="Times New Roman" w:hAnsi="Courier New" w:cs="Courier New"/>
+          <w:color w:val="000000"/>
+          <w:sz w:val="21"/>
+          <w:szCs w:val="21"/>
+          <w:lang w:val="en-BH"/>
+        </w:rPr>
+        <w:t>,</w:t>
+      </w:r>
+      <w:r>
+        <w:rPr>
+          <w:rFonts w:ascii="Courier New" w:eastAsia="Times New Roman" w:hAnsi="Courier New" w:cs="Courier New"/>
+          <w:color w:val="098156"/>
+          <w:sz w:val="21"/>
+          <w:szCs w:val="21"/>
+          <w:lang w:val="en-BH"/>
+        </w:rPr>
+        <w:t>5</w:t>
+      </w:r>
+      <w:r>
+        <w:rPr>
+          <w:rFonts w:ascii="Courier New" w:eastAsia="Times New Roman" w:hAnsi="Courier New" w:cs="Courier New"/>
+          <w:color w:val="000000"/>
+          <w:sz w:val="21"/>
+          <w:szCs w:val="21"/>
+          <w:lang w:val="en-BH"/>
+        </w:rPr>
+        <w:t>))</w:t>
+      </w:r>
+    </w:p>
+    <w:p>
+      <w:pPr>
+        <w:pStyle w:val="ListParagraph"/>
+        <w:shd w:val="clear" w:color="auto" w:fill="FFFFFE"/>
+        <w:spacing w:line="285" w:lineRule="atLeast"/>
+        <w:rPr>
+          <w:rFonts w:ascii="Courier New" w:eastAsia="Times New Roman" w:hAnsi="Courier New" w:cs="Courier New"/>
+          <w:color w:val="000000"/>
+          <w:sz w:val="21"/>
+          <w:szCs w:val="21"/>
+          <w:lang w:val="en-BH"/>
+        </w:rPr>
+      </w:pPr>
+      <w:r>
+        <w:rPr>
+          <w:rFonts w:ascii="Courier New" w:eastAsia="Times New Roman" w:hAnsi="Courier New" w:cs="Courier New"/>
+          <w:color w:val="000000"/>
+          <w:sz w:val="21"/>
+          <w:szCs w:val="21"/>
+          <w:lang w:val="en-BH"/>
+        </w:rPr>
+        <w:t>arr1 = np.ones((</w:t>
+      </w:r>
+      <w:r>
+        <w:rPr>
+          <w:rFonts w:ascii="Courier New" w:eastAsia="Times New Roman" w:hAnsi="Courier New" w:cs="Courier New"/>
+          <w:color w:val="098156"/>
+          <w:sz w:val="21"/>
+          <w:szCs w:val="21"/>
+          <w:lang w:val="en-BH"/>
+        </w:rPr>
+        <w:t>5</w:t>
+      </w:r>
+      <w:r>
+        <w:rPr>
+          <w:rFonts w:ascii="Courier New" w:eastAsia="Times New Roman" w:hAnsi="Courier New" w:cs="Courier New"/>
+          <w:color w:val="000000"/>
+          <w:sz w:val="21"/>
+          <w:szCs w:val="21"/>
+          <w:lang w:val="en-BH"/>
+        </w:rPr>
+        <w:t>,</w:t>
+      </w:r>
+      <w:r>
+        <w:rPr>
+          <w:rFonts w:ascii="Courier New" w:eastAsia="Times New Roman" w:hAnsi="Courier New" w:cs="Courier New"/>
+          <w:color w:val="098156"/>
+          <w:sz w:val="21"/>
+          <w:szCs w:val="21"/>
+          <w:lang w:val="en-BH"/>
+        </w:rPr>
+        <w:t>3</w:t>
+      </w:r>
+      <w:r>
+        <w:rPr>
+          <w:rFonts w:ascii="Courier New" w:eastAsia="Times New Roman" w:hAnsi="Courier New" w:cs="Courier New"/>
+          <w:color w:val="000000"/>
+          <w:sz w:val="21"/>
+          <w:szCs w:val="21"/>
+          <w:lang w:val="en-BH"/>
+        </w:rPr>
+        <w:t>))</w:t>
+      </w:r>
+    </w:p>
+    <w:p>
+      <w:pPr>
+        <w:pStyle w:val="ListParagraph"/>
+        <w:numPr>
+          <w:ilvl w:val="0"/>
+          <w:numId w:val="1"/>
+        </w:numPr>
+        <w:rPr>
+          <w:rFonts w:ascii="Lato" w:hAnsi="Lato"/>
+          <w:color w:val="4A4A4A"/>
+          <w:shd w:val="clear" w:color="auto" w:fill="FFFFFF"/>
+        </w:rPr>
       </w:pPr>
     </w:p>
     <w:p>
@@ -225,9 +580,11 @@
       <w:r>
         <w:t xml:space="preserve">whether forecasts, </w:t>
       </w:r>
+      <w:proofErr w:type="spellStart"/>
       <w:r>
         <w:t>etc</w:t>
       </w:r>
+      <w:proofErr w:type="spellEnd"/>
     </w:p>
     <w:p>
       <w:pPr>
@@ -345,7 +702,15 @@
         <w:t>actions</w:t>
       </w:r>
       <w:r>
-        <w:t xml:space="preserve">. Once the actions is performed by the entity then entity gets some reward. Entity remembers after performing tasks reward will be </w:t>
+        <w:t xml:space="preserve">. Once the actions </w:t>
+      </w:r>
+      <w:proofErr w:type="gramStart"/>
+      <w:r>
+        <w:t>is</w:t>
+      </w:r>
+      <w:proofErr w:type="gramEnd"/>
+      <w:r>
+        <w:t xml:space="preserve"> performed by the entity then entity gets some reward. Entity remembers after performing tasks reward will be </w:t>
       </w:r>
       <w:r>
         <w:t>obtained</w:t>
@@ -372,6 +737,7 @@
         <w:ind w:left="1440"/>
       </w:pPr>
       <w:r>
+        <w:lastRenderedPageBreak/>
         <w:t xml:space="preserve">Learning from one event can be applied to other similar </w:t>
       </w:r>
       <w:r>
@@ -1025,10 +1391,7 @@
               <w:t>ms</w:t>
             </w:r>
             <w:r>
-              <w:t xml:space="preserve">. </w:t>
-            </w:r>
-            <w:r>
-              <w:t>Functional unit is neuron</w:t>
+              <w:t>. Functional unit is neuron</w:t>
             </w:r>
           </w:p>
         </w:tc>
@@ -1051,6 +1414,7 @@
                 <w:b w:val="0"/>
                 <w:bCs w:val="0"/>
               </w:rPr>
+              <w:lastRenderedPageBreak/>
               <w:t>It is field of science for engineering intelligent algorithms and devices</w:t>
             </w:r>
           </w:p>
@@ -1401,7 +1765,6 @@
         </w:numPr>
       </w:pPr>
       <w:r>
-        <w:lastRenderedPageBreak/>
         <w:t xml:space="preserve"> </w:t>
       </w:r>
     </w:p>
@@ -1453,8 +1816,13 @@
           <w:numId w:val="1"/>
         </w:numPr>
       </w:pPr>
-      <w:r>
-        <w:t>GeeksForGeeks course:</w:t>
+      <w:proofErr w:type="spellStart"/>
+      <w:r>
+        <w:t>GeeksForGeeks</w:t>
+      </w:r>
+      <w:proofErr w:type="spellEnd"/>
+      <w:r>
+        <w:t xml:space="preserve"> course:</w:t>
       </w:r>
     </w:p>
     <w:p>

</xml_diff>